<commit_message>
Lab 5 post task 1
</commit_message>
<xml_diff>
--- a/lab_5/p1/LabAssignment5_Task1.docx
+++ b/lab_5/p1/LabAssignment5_Task1.docx
@@ -1,6 +1,6 @@
 
 <file path=word/document.xml><?xml version="1.0" encoding="utf-8"?>
-<w:document xmlns:wpc="http://schemas.microsoft.com/office/word/2010/wordprocessingCanvas" xmlns:cx="http://schemas.microsoft.com/office/drawing/2014/chartex" xmlns:cx1="http://schemas.microsoft.com/office/drawing/2015/9/8/chartex" xmlns:mc="http://schemas.openxmlformats.org/markup-compatibility/2006" xmlns:o="urn:schemas-microsoft-com:office:office" xmlns:r="http://schemas.openxmlformats.org/officeDocument/2006/relationships" xmlns:m="http://schemas.openxmlformats.org/officeDocument/2006/math" xmlns:v="urn:schemas-microsoft-com:vml" xmlns:wp14="http://schemas.microsoft.com/office/word/2010/wordprocessingDrawing" xmlns:wp="http://schemas.openxmlformats.org/drawingml/2006/wordprocessingDrawing" xmlns:w10="urn:schemas-microsoft-com:office:word" xmlns:w="http://schemas.openxmlformats.org/wordprocessingml/2006/main" xmlns:w14="http://schemas.microsoft.com/office/word/2010/wordml" xmlns:w15="http://schemas.microsoft.com/office/word/2012/wordml" xmlns:w16se="http://schemas.microsoft.com/office/word/2015/wordml/symex" xmlns:wpg="http://schemas.microsoft.com/office/word/2010/wordprocessingGroup" xmlns:wpi="http://schemas.microsoft.com/office/word/2010/wordprocessingInk" xmlns:wne="http://schemas.microsoft.com/office/word/2006/wordml" xmlns:wps="http://schemas.microsoft.com/office/word/2010/wordprocessingShape" mc:Ignorable="w14 w15 w16se wp14">
+<w:document xmlns:wpc="http://schemas.microsoft.com/office/word/2010/wordprocessingCanvas" xmlns:cx="http://schemas.microsoft.com/office/drawing/2014/chartex" xmlns:cx1="http://schemas.microsoft.com/office/drawing/2015/9/8/chartex" xmlns:cx2="http://schemas.microsoft.com/office/drawing/2015/10/21/chartex" xmlns:cx3="http://schemas.microsoft.com/office/drawing/2016/5/9/chartex" xmlns:cx4="http://schemas.microsoft.com/office/drawing/2016/5/10/chartex" xmlns:cx5="http://schemas.microsoft.com/office/drawing/2016/5/11/chartex" xmlns:cx6="http://schemas.microsoft.com/office/drawing/2016/5/12/chartex" xmlns:cx7="http://schemas.microsoft.com/office/drawing/2016/5/13/chartex" xmlns:cx8="http://schemas.microsoft.com/office/drawing/2016/5/14/chartex" xmlns:mc="http://schemas.openxmlformats.org/markup-compatibility/2006" xmlns:aink="http://schemas.microsoft.com/office/drawing/2016/ink" xmlns:am3d="http://schemas.microsoft.com/office/drawing/2017/model3d" xmlns:o="urn:schemas-microsoft-com:office:office" xmlns:r="http://schemas.openxmlformats.org/officeDocument/2006/relationships" xmlns:m="http://schemas.openxmlformats.org/officeDocument/2006/math" xmlns:v="urn:schemas-microsoft-com:vml" xmlns:wp14="http://schemas.microsoft.com/office/word/2010/wordprocessingDrawing" xmlns:wp="http://schemas.openxmlformats.org/drawingml/2006/wordprocessingDrawing" xmlns:w10="urn:schemas-microsoft-com:office:word" xmlns:w="http://schemas.openxmlformats.org/wordprocessingml/2006/main" xmlns:w14="http://schemas.microsoft.com/office/word/2010/wordml" xmlns:w15="http://schemas.microsoft.com/office/word/2012/wordml" xmlns:w16cid="http://schemas.microsoft.com/office/word/2016/wordml/cid" xmlns:w16se="http://schemas.microsoft.com/office/word/2015/wordml/symex" xmlns:wpg="http://schemas.microsoft.com/office/word/2010/wordprocessingGroup" xmlns:wpi="http://schemas.microsoft.com/office/word/2010/wordprocessingInk" xmlns:wne="http://schemas.microsoft.com/office/word/2006/wordml" xmlns:wps="http://schemas.microsoft.com/office/word/2010/wordprocessingShape" mc:Ignorable="w14 w15 w16se w16cid wp14">
   <w:body>
     <w:p>
       <w:pPr>
@@ -827,8 +827,6 @@
               </w:rPr>
               <w:t xml:space="preserve">By 11.45 am on Wednesday Dec5th </w:t>
             </w:r>
-            <w:bookmarkStart w:id="0" w:name="_GoBack"/>
-            <w:bookmarkEnd w:id="0"/>
             <w:r>
               <w:rPr>
                 <w:bCs/>
@@ -1026,27 +1024,7 @@
           <w:sz w:val="24"/>
           <w:szCs w:val="24"/>
         </w:rPr>
-        <w:t xml:space="preserve">Lecture Notes: Verilog </w:t>
-      </w:r>
-      <w:proofErr w:type="spellStart"/>
-      <w:r>
-        <w:rPr>
-          <w:rFonts w:ascii="Times New Roman" w:eastAsia="Times New Roman" w:hAnsi="Times New Roman"/>
-          <w:bCs/>
-          <w:sz w:val="24"/>
-          <w:szCs w:val="24"/>
-        </w:rPr>
-        <w:t>ppt</w:t>
-      </w:r>
-      <w:proofErr w:type="spellEnd"/>
-      <w:r>
-        <w:rPr>
-          <w:rFonts w:ascii="Times New Roman" w:eastAsia="Times New Roman" w:hAnsi="Times New Roman"/>
-          <w:bCs/>
-          <w:sz w:val="24"/>
-          <w:szCs w:val="24"/>
-        </w:rPr>
-        <w:t xml:space="preserve"> slides and Verilog chapter on </w:t>
+        <w:t xml:space="preserve">Lecture Notes: Verilog ppt slides and Verilog chapter on </w:t>
       </w:r>
       <w:proofErr w:type="spellStart"/>
       <w:r>
@@ -1202,7 +1180,7 @@
           <w:b/>
           <w:color w:val="auto"/>
           <w:sz w:val="28"/>
-          <w:highlight w:val="yellow"/>
+          <w:highlight w:val="green"/>
         </w:rPr>
         <w:t xml:space="preserve">Pre-lab </w:t>
       </w:r>
@@ -1211,7 +1189,7 @@
           <w:rFonts w:ascii="Times New Roman" w:hAnsi="Times New Roman" w:cs="Times New Roman"/>
           <w:color w:val="auto"/>
           <w:sz w:val="28"/>
-          <w:highlight w:val="yellow"/>
+          <w:highlight w:val="green"/>
         </w:rPr>
         <w:t xml:space="preserve">(the first 30 minutes of your lab session during the week of </w:t>
       </w:r>
@@ -1222,7 +1200,7 @@
           <w:bCs/>
           <w:color w:val="auto"/>
           <w:sz w:val="28"/>
-          <w:highlight w:val="yellow"/>
+          <w:highlight w:val="green"/>
         </w:rPr>
         <w:t>Nov 5- Nov 9, 2018 or before</w:t>
       </w:r>
@@ -1231,7 +1209,7 @@
           <w:rFonts w:ascii="Times New Roman" w:hAnsi="Times New Roman" w:cs="Times New Roman"/>
           <w:color w:val="auto"/>
           <w:sz w:val="28"/>
-          <w:highlight w:val="yellow"/>
+          <w:highlight w:val="green"/>
         </w:rPr>
         <w:t>)</w:t>
       </w:r>
@@ -1287,11 +1265,13 @@
         <w:ind w:firstLine="720"/>
         <w:rPr>
           <w:sz w:val="28"/>
+          <w:highlight w:val="green"/>
         </w:rPr>
       </w:pPr>
       <w:r>
         <w:rPr>
           <w:sz w:val="28"/>
+          <w:highlight w:val="green"/>
         </w:rPr>
         <w:t>Read slides 2 – 9 and complete the table on Slide 10 (Exercise 1)</w:t>
       </w:r>
@@ -1306,8 +1286,15 @@
       <w:r>
         <w:rPr>
           <w:sz w:val="28"/>
-        </w:rPr>
-        <w:t xml:space="preserve">Read slide 11 and complete the table on Slide 12 (Exercise 1 cont.) </w:t>
+          <w:highlight w:val="green"/>
+        </w:rPr>
+        <w:t>Read slide 11 and complete the table on Slide 12 (Exercise 1 cont.)</w:t>
+      </w:r>
+      <w:r>
+        <w:rPr>
+          <w:sz w:val="28"/>
+        </w:rPr>
+        <w:t xml:space="preserve"> </w:t>
       </w:r>
     </w:p>
     <w:p>
@@ -1462,15 +1449,7 @@
         <w:t xml:space="preserve"> (see Slide 13</w:t>
       </w:r>
       <w:r>
-        <w:t xml:space="preserve"> of “single_cycle_datapth_Task1” </w:t>
-      </w:r>
-      <w:proofErr w:type="spellStart"/>
-      <w:r>
-        <w:t>ppt</w:t>
-      </w:r>
-      <w:proofErr w:type="spellEnd"/>
-      <w:r>
-        <w:t>)</w:t>
+        <w:t xml:space="preserve"> of “single_cycle_datapth_Task1” ppt)</w:t>
       </w:r>
       <w:r>
         <w:t xml:space="preserve"> to implement </w:t>
@@ -1491,6 +1470,7 @@
           <w:rFonts w:ascii="Times New Roman" w:hAnsi="Times New Roman"/>
           <w:sz w:val="24"/>
           <w:szCs w:val="24"/>
+          <w:highlight w:val="green"/>
         </w:rPr>
       </w:pPr>
       <w:r>
@@ -1499,6 +1479,7 @@
           <w:color w:val="FF0000"/>
           <w:sz w:val="24"/>
           <w:szCs w:val="24"/>
+          <w:highlight w:val="green"/>
         </w:rPr>
         <w:t xml:space="preserve">Controller: </w:t>
       </w:r>
@@ -1507,6 +1488,7 @@
           <w:rFonts w:ascii="Times New Roman" w:hAnsi="Times New Roman"/>
           <w:sz w:val="24"/>
           <w:szCs w:val="24"/>
+          <w:highlight w:val="green"/>
         </w:rPr>
         <w:t>Using the tables generated in Exercise 1</w:t>
       </w:r>
@@ -1515,8 +1497,90 @@
           <w:rFonts w:ascii="Times New Roman" w:hAnsi="Times New Roman"/>
           <w:sz w:val="24"/>
           <w:szCs w:val="24"/>
-        </w:rPr>
-        <w:t xml:space="preserve"> (</w:t>
+          <w:highlight w:val="green"/>
+        </w:rPr>
+        <w:t xml:space="preserve"> (ppt slides 9 and 11)</w:t>
+      </w:r>
+      <w:r>
+        <w:rPr>
+          <w:rFonts w:ascii="Times New Roman" w:hAnsi="Times New Roman"/>
+          <w:sz w:val="24"/>
+          <w:szCs w:val="24"/>
+          <w:highlight w:val="green"/>
+        </w:rPr>
+        <w:t xml:space="preserve">, </w:t>
+      </w:r>
+      <w:r>
+        <w:rPr>
+          <w:rFonts w:ascii="Times New Roman" w:hAnsi="Times New Roman"/>
+          <w:sz w:val="24"/>
+          <w:szCs w:val="24"/>
+          <w:highlight w:val="green"/>
+        </w:rPr>
+        <w:t>implement</w:t>
+      </w:r>
+      <w:r>
+        <w:rPr>
+          <w:rFonts w:ascii="Times New Roman" w:hAnsi="Times New Roman"/>
+          <w:sz w:val="24"/>
+          <w:szCs w:val="24"/>
+          <w:highlight w:val="green"/>
+        </w:rPr>
+        <w:t xml:space="preserve"> </w:t>
+      </w:r>
+      <w:r>
+        <w:rPr>
+          <w:rFonts w:ascii="Times New Roman" w:hAnsi="Times New Roman"/>
+          <w:sz w:val="24"/>
+          <w:szCs w:val="24"/>
+          <w:highlight w:val="green"/>
+        </w:rPr>
+        <w:t xml:space="preserve">(write </w:t>
+      </w:r>
+      <w:r>
+        <w:rPr>
+          <w:rFonts w:ascii="Times New Roman" w:hAnsi="Times New Roman"/>
+          <w:sz w:val="24"/>
+          <w:szCs w:val="24"/>
+          <w:highlight w:val="green"/>
+        </w:rPr>
+        <w:t xml:space="preserve">Verilog code) a controller for the given Datapath. </w:t>
+      </w:r>
+      <w:r>
+        <w:rPr>
+          <w:rFonts w:ascii="Times New Roman" w:hAnsi="Times New Roman"/>
+          <w:sz w:val="24"/>
+          <w:szCs w:val="24"/>
+          <w:highlight w:val="green"/>
+        </w:rPr>
+        <w:t>The controller</w:t>
+      </w:r>
+      <w:r>
+        <w:rPr>
+          <w:rFonts w:ascii="Times New Roman" w:hAnsi="Times New Roman"/>
+          <w:sz w:val="24"/>
+          <w:szCs w:val="24"/>
+          <w:highlight w:val="green"/>
+        </w:rPr>
+        <w:t xml:space="preserve"> (see its block diagram on slide 4)</w:t>
+      </w:r>
+      <w:r>
+        <w:rPr>
+          <w:rFonts w:ascii="Times New Roman" w:hAnsi="Times New Roman"/>
+          <w:sz w:val="24"/>
+          <w:szCs w:val="24"/>
+          <w:highlight w:val="green"/>
+        </w:rPr>
+        <w:t xml:space="preserve"> has 2 input</w:t>
+      </w:r>
+      <w:r>
+        <w:rPr>
+          <w:rFonts w:ascii="Times New Roman" w:hAnsi="Times New Roman"/>
+          <w:sz w:val="24"/>
+          <w:szCs w:val="24"/>
+          <w:highlight w:val="green"/>
+        </w:rPr>
+        <w:t xml:space="preserve">s: 6-bit opcode and 6-bit </w:t>
       </w:r>
       <w:proofErr w:type="spellStart"/>
       <w:r>
@@ -1524,8 +1588,9 @@
           <w:rFonts w:ascii="Times New Roman" w:hAnsi="Times New Roman"/>
           <w:sz w:val="24"/>
           <w:szCs w:val="24"/>
-        </w:rPr>
-        <w:t>ppt</w:t>
+          <w:highlight w:val="green"/>
+        </w:rPr>
+        <w:t>func</w:t>
       </w:r>
       <w:proofErr w:type="spellEnd"/>
       <w:r>
@@ -1533,96 +1598,7 @@
           <w:rFonts w:ascii="Times New Roman" w:hAnsi="Times New Roman"/>
           <w:sz w:val="24"/>
           <w:szCs w:val="24"/>
-        </w:rPr>
-        <w:t xml:space="preserve"> slides 9 and 11)</w:t>
-      </w:r>
-      <w:r>
-        <w:rPr>
-          <w:rFonts w:ascii="Times New Roman" w:hAnsi="Times New Roman"/>
-          <w:sz w:val="24"/>
-          <w:szCs w:val="24"/>
-        </w:rPr>
-        <w:t xml:space="preserve">, </w:t>
-      </w:r>
-      <w:r>
-        <w:rPr>
-          <w:rFonts w:ascii="Times New Roman" w:hAnsi="Times New Roman"/>
-          <w:sz w:val="24"/>
-          <w:szCs w:val="24"/>
-        </w:rPr>
-        <w:t>implement</w:t>
-      </w:r>
-      <w:r>
-        <w:rPr>
-          <w:rFonts w:ascii="Times New Roman" w:hAnsi="Times New Roman"/>
-          <w:sz w:val="24"/>
-          <w:szCs w:val="24"/>
-        </w:rPr>
-        <w:t xml:space="preserve"> </w:t>
-      </w:r>
-      <w:r>
-        <w:rPr>
-          <w:rFonts w:ascii="Times New Roman" w:hAnsi="Times New Roman"/>
-          <w:sz w:val="24"/>
-          <w:szCs w:val="24"/>
-        </w:rPr>
-        <w:t xml:space="preserve">(write </w:t>
-      </w:r>
-      <w:r>
-        <w:rPr>
-          <w:rFonts w:ascii="Times New Roman" w:hAnsi="Times New Roman"/>
-          <w:sz w:val="24"/>
-          <w:szCs w:val="24"/>
-        </w:rPr>
-        <w:t xml:space="preserve">Verilog code) a controller for the given Datapath. </w:t>
-      </w:r>
-      <w:r>
-        <w:rPr>
-          <w:rFonts w:ascii="Times New Roman" w:hAnsi="Times New Roman"/>
-          <w:sz w:val="24"/>
-          <w:szCs w:val="24"/>
-        </w:rPr>
-        <w:t>The controller</w:t>
-      </w:r>
-      <w:r>
-        <w:rPr>
-          <w:rFonts w:ascii="Times New Roman" w:hAnsi="Times New Roman"/>
-          <w:sz w:val="24"/>
-          <w:szCs w:val="24"/>
-        </w:rPr>
-        <w:t xml:space="preserve"> (see its block diagram on slide 4)</w:t>
-      </w:r>
-      <w:r>
-        <w:rPr>
-          <w:rFonts w:ascii="Times New Roman" w:hAnsi="Times New Roman"/>
-          <w:sz w:val="24"/>
-          <w:szCs w:val="24"/>
-        </w:rPr>
-        <w:t xml:space="preserve"> has 2 input</w:t>
-      </w:r>
-      <w:r>
-        <w:rPr>
-          <w:rFonts w:ascii="Times New Roman" w:hAnsi="Times New Roman"/>
-          <w:sz w:val="24"/>
-          <w:szCs w:val="24"/>
-        </w:rPr>
-        <w:t xml:space="preserve">s: 6-bit opcode and 6-bit </w:t>
-      </w:r>
-      <w:proofErr w:type="spellStart"/>
-      <w:r>
-        <w:rPr>
-          <w:rFonts w:ascii="Times New Roman" w:hAnsi="Times New Roman"/>
-          <w:sz w:val="24"/>
-          <w:szCs w:val="24"/>
-        </w:rPr>
-        <w:t>func</w:t>
-      </w:r>
-      <w:proofErr w:type="spellEnd"/>
-      <w:r>
-        <w:rPr>
-          <w:rFonts w:ascii="Times New Roman" w:hAnsi="Times New Roman"/>
-          <w:sz w:val="24"/>
-          <w:szCs w:val="24"/>
+          <w:highlight w:val="green"/>
         </w:rPr>
         <w:t xml:space="preserve"> and its outputs are control </w:t>
       </w:r>
@@ -1631,6 +1607,7 @@
           <w:rFonts w:ascii="Times New Roman" w:hAnsi="Times New Roman"/>
           <w:sz w:val="24"/>
           <w:szCs w:val="24"/>
+          <w:highlight w:val="green"/>
         </w:rPr>
         <w:t>signals listed in the ta</w:t>
       </w:r>
@@ -1639,32 +1616,16 @@
           <w:rFonts w:ascii="Times New Roman" w:hAnsi="Times New Roman"/>
           <w:sz w:val="24"/>
           <w:szCs w:val="24"/>
-        </w:rPr>
-        <w:t>ble of Exercise 1 (</w:t>
-      </w:r>
-      <w:proofErr w:type="spellStart"/>
-      <w:r>
-        <w:rPr>
-          <w:rFonts w:ascii="Times New Roman" w:hAnsi="Times New Roman"/>
-          <w:sz w:val="24"/>
-          <w:szCs w:val="24"/>
-        </w:rPr>
-        <w:t>ppt</w:t>
-      </w:r>
-      <w:proofErr w:type="spellEnd"/>
-      <w:r>
-        <w:rPr>
-          <w:rFonts w:ascii="Times New Roman" w:hAnsi="Times New Roman"/>
-          <w:sz w:val="24"/>
-          <w:szCs w:val="24"/>
-        </w:rPr>
-        <w:t xml:space="preserve"> slides 10 and 12</w:t>
-      </w:r>
-      <w:r>
-        <w:rPr>
-          <w:rFonts w:ascii="Times New Roman" w:hAnsi="Times New Roman"/>
-          <w:sz w:val="24"/>
-          <w:szCs w:val="24"/>
+          <w:highlight w:val="green"/>
+        </w:rPr>
+        <w:t>ble of Exercise 1 (ppt slides 10 and 12</w:t>
+      </w:r>
+      <w:r>
+        <w:rPr>
+          <w:rFonts w:ascii="Times New Roman" w:hAnsi="Times New Roman"/>
+          <w:sz w:val="24"/>
+          <w:szCs w:val="24"/>
+          <w:highlight w:val="green"/>
         </w:rPr>
         <w:t xml:space="preserve">).  </w:t>
       </w:r>
@@ -1680,6 +1641,7 @@
           <w:rFonts w:ascii="Times New Roman" w:hAnsi="Times New Roman"/>
           <w:sz w:val="24"/>
           <w:szCs w:val="24"/>
+          <w:highlight w:val="green"/>
         </w:rPr>
       </w:pPr>
       <w:r>
@@ -1688,6 +1650,7 @@
           <w:color w:val="FF0000"/>
           <w:sz w:val="24"/>
           <w:szCs w:val="24"/>
+          <w:highlight w:val="green"/>
         </w:rPr>
         <w:t>Datapath</w:t>
       </w:r>
@@ -1696,6 +1659,7 @@
           <w:rFonts w:ascii="Times New Roman" w:hAnsi="Times New Roman"/>
           <w:sz w:val="24"/>
           <w:szCs w:val="24"/>
+          <w:highlight w:val="green"/>
         </w:rPr>
         <w:t xml:space="preserve">: </w:t>
       </w:r>
@@ -1704,6 +1668,7 @@
           <w:rFonts w:ascii="Times New Roman" w:eastAsiaTheme="minorEastAsia" w:hAnsi="Times New Roman"/>
           <w:sz w:val="24"/>
           <w:szCs w:val="24"/>
+          <w:highlight w:val="green"/>
         </w:rPr>
         <w:t>Using slide 3, w</w:t>
       </w:r>
@@ -1712,6 +1677,7 @@
           <w:rFonts w:ascii="Times New Roman" w:eastAsiaTheme="minorEastAsia" w:hAnsi="Times New Roman"/>
           <w:sz w:val="24"/>
           <w:szCs w:val="24"/>
+          <w:highlight w:val="green"/>
         </w:rPr>
         <w:t>rite the Verilog code to implement Datapath (structural way – connecting several modules that you already implemen</w:t>
       </w:r>
@@ -1720,6 +1686,7 @@
           <w:rFonts w:ascii="Times New Roman" w:eastAsiaTheme="minorEastAsia" w:hAnsi="Times New Roman"/>
           <w:sz w:val="24"/>
           <w:szCs w:val="24"/>
+          <w:highlight w:val="green"/>
         </w:rPr>
         <w:t>ted together as shown on Slide 3</w:t>
       </w:r>
@@ -1728,6 +1695,7 @@
           <w:rFonts w:ascii="Times New Roman" w:eastAsiaTheme="minorEastAsia" w:hAnsi="Times New Roman"/>
           <w:sz w:val="24"/>
           <w:szCs w:val="24"/>
+          <w:highlight w:val="green"/>
         </w:rPr>
         <w:t xml:space="preserve">). It has two inputs: Clock, Reset and </w:t>
       </w:r>
@@ -1736,6 +1704,7 @@
           <w:rFonts w:ascii="Times New Roman" w:eastAsiaTheme="minorEastAsia" w:hAnsi="Times New Roman"/>
           <w:sz w:val="24"/>
           <w:szCs w:val="24"/>
+          <w:highlight w:val="green"/>
         </w:rPr>
         <w:t>1</w:t>
       </w:r>
@@ -1744,6 +1713,7 @@
           <w:rFonts w:ascii="Times New Roman" w:eastAsiaTheme="minorEastAsia" w:hAnsi="Times New Roman"/>
           <w:sz w:val="24"/>
           <w:szCs w:val="24"/>
+          <w:highlight w:val="green"/>
         </w:rPr>
         <w:t xml:space="preserve"> output: the output from the rightmost 2x1 32-bi</w:t>
       </w:r>
@@ -1752,6 +1722,7 @@
           <w:rFonts w:ascii="Times New Roman" w:eastAsiaTheme="minorEastAsia" w:hAnsi="Times New Roman"/>
           <w:sz w:val="24"/>
           <w:szCs w:val="24"/>
+          <w:highlight w:val="green"/>
         </w:rPr>
         <w:t>t mux on slide 3</w:t>
       </w:r>
@@ -1760,6 +1731,7 @@
           <w:rFonts w:ascii="Times New Roman" w:eastAsiaTheme="minorEastAsia" w:hAnsi="Times New Roman"/>
           <w:sz w:val="24"/>
           <w:szCs w:val="24"/>
+          <w:highlight w:val="green"/>
         </w:rPr>
         <w:t xml:space="preserve">. </w:t>
       </w:r>
@@ -1779,6 +1751,7 @@
           <w:rFonts w:ascii="Times New Roman" w:hAnsi="Times New Roman"/>
           <w:sz w:val="24"/>
           <w:szCs w:val="24"/>
+          <w:highlight w:val="green"/>
           <w:u w:val="single"/>
         </w:rPr>
         <w:t>The above Datapath is NOT complete (it does not support shift</w:t>
@@ -1788,15 +1761,36 @@
           <w:rFonts w:ascii="Times New Roman" w:hAnsi="Times New Roman"/>
           <w:sz w:val="24"/>
           <w:szCs w:val="24"/>
+          <w:highlight w:val="green"/>
           <w:u w:val="single"/>
         </w:rPr>
-        <w:t xml:space="preserve"> operations yet) – read slide 14</w:t>
-      </w:r>
-      <w:r>
-        <w:rPr>
-          <w:rFonts w:ascii="Times New Roman" w:hAnsi="Times New Roman"/>
-          <w:sz w:val="24"/>
-          <w:szCs w:val="24"/>
+        <w:t xml:space="preserve"> operations yet) – read</w:t>
+      </w:r>
+      <w:r>
+        <w:rPr>
+          <w:rFonts w:ascii="Times New Roman" w:hAnsi="Times New Roman"/>
+          <w:sz w:val="24"/>
+          <w:szCs w:val="24"/>
+          <w:u w:val="single"/>
+        </w:rPr>
+        <w:t xml:space="preserve"> </w:t>
+      </w:r>
+      <w:r>
+        <w:rPr>
+          <w:rFonts w:ascii="Times New Roman" w:hAnsi="Times New Roman"/>
+          <w:sz w:val="24"/>
+          <w:szCs w:val="24"/>
+          <w:highlight w:val="green"/>
+          <w:u w:val="single"/>
+        </w:rPr>
+        <w:t>slide 14</w:t>
+      </w:r>
+      <w:r>
+        <w:rPr>
+          <w:rFonts w:ascii="Times New Roman" w:hAnsi="Times New Roman"/>
+          <w:sz w:val="24"/>
+          <w:szCs w:val="24"/>
+          <w:highlight w:val="green"/>
           <w:u w:val="single"/>
         </w:rPr>
         <w:t xml:space="preserve"> and complete the Datapath</w:t>
@@ -2030,6 +2024,31 @@
         <w:t xml:space="preserve">ake sure that </w:t>
       </w:r>
       <w:proofErr w:type="spellStart"/>
+      <w:r>
+        <w:rPr>
+          <w:rFonts w:ascii="Times New Roman" w:hAnsi="Times New Roman"/>
+          <w:sz w:val="24"/>
+          <w:szCs w:val="24"/>
+        </w:rPr>
+        <w:t>RegFile</w:t>
+      </w:r>
+      <w:proofErr w:type="spellEnd"/>
+      <w:r>
+        <w:rPr>
+          <w:rFonts w:ascii="Times New Roman" w:hAnsi="Times New Roman"/>
+          <w:sz w:val="24"/>
+          <w:szCs w:val="24"/>
+        </w:rPr>
+        <w:t>[8] shows the correct answers for each instruction in the given code bef</w:t>
+      </w:r>
+      <w:r>
+        <w:rPr>
+          <w:rFonts w:ascii="Times New Roman" w:hAnsi="Times New Roman"/>
+          <w:sz w:val="24"/>
+          <w:szCs w:val="24"/>
+        </w:rPr>
+        <w:t xml:space="preserve">ore </w:t>
+      </w:r>
       <w:proofErr w:type="gramStart"/>
       <w:r>
         <w:rPr>
@@ -2037,16 +2056,7 @@
           <w:sz w:val="24"/>
           <w:szCs w:val="24"/>
         </w:rPr>
-        <w:t>RegFile</w:t>
-      </w:r>
-      <w:proofErr w:type="spellEnd"/>
-      <w:r>
-        <w:rPr>
-          <w:rFonts w:ascii="Times New Roman" w:hAnsi="Times New Roman"/>
-          <w:sz w:val="24"/>
-          <w:szCs w:val="24"/>
-        </w:rPr>
-        <w:t>[</w:t>
+        <w:t>continue</w:t>
       </w:r>
       <w:proofErr w:type="gramEnd"/>
       <w:r>
@@ -2055,15 +2065,7 @@
           <w:sz w:val="24"/>
           <w:szCs w:val="24"/>
         </w:rPr>
-        <w:t>8] shows the correct answers for each instruction in the given code bef</w:t>
-      </w:r>
-      <w:r>
-        <w:rPr>
-          <w:rFonts w:ascii="Times New Roman" w:hAnsi="Times New Roman"/>
-          <w:sz w:val="24"/>
-          <w:szCs w:val="24"/>
-        </w:rPr>
-        <w:t>ore continue to the next step.</w:t>
+        <w:t xml:space="preserve"> to the next step.</w:t>
       </w:r>
     </w:p>
     <w:p>
@@ -2237,7 +2239,7 @@
           <w:noProof/>
         </w:rPr>
         <w:drawing>
-          <wp:inline distT="0" distB="0" distL="0" distR="0">
+          <wp:inline distT="0" distB="0" distL="0" distR="0" wp14:anchorId="137ECF2D" wp14:editId="02DEB4A3">
             <wp:extent cx="7040880" cy="1732915"/>
             <wp:effectExtent l="0" t="0" r="7620" b="635"/>
             <wp:docPr id="4" name="Picture 4"/>
@@ -2291,15 +2293,7 @@
         <w:ind w:hanging="720"/>
       </w:pPr>
       <w:r>
-        <w:t xml:space="preserve">If your waveform show 0 (in place of X) </w:t>
-      </w:r>
-      <w:proofErr w:type="gramStart"/>
-      <w:r>
-        <w:t>-  it</w:t>
-      </w:r>
-      <w:proofErr w:type="gramEnd"/>
-      <w:r>
-        <w:t xml:space="preserve"> is okay.</w:t>
+        <w:t>If your waveform show 0 (in place of X) -  it is okay.</w:t>
       </w:r>
     </w:p>
     <w:p>
@@ -2502,32 +2496,32 @@
         <w:t xml:space="preserve">” in the folder to add the necessary signals to your </w:t>
       </w:r>
       <w:proofErr w:type="spellStart"/>
-      <w:r>
-        <w:rPr>
-          <w:rFonts w:ascii="Times New Roman" w:hAnsi="Times New Roman"/>
-          <w:sz w:val="24"/>
-          <w:szCs w:val="24"/>
-        </w:rPr>
-        <w:t>Datapath</w:t>
+      <w:proofErr w:type="gramStart"/>
+      <w:r>
+        <w:rPr>
+          <w:rFonts w:ascii="Times New Roman" w:hAnsi="Times New Roman"/>
+          <w:sz w:val="24"/>
+          <w:szCs w:val="24"/>
+        </w:rPr>
+        <w:t>Datapath..</w:t>
+      </w:r>
+      <w:proofErr w:type="gramEnd"/>
+      <w:r>
+        <w:rPr>
+          <w:rFonts w:ascii="Times New Roman" w:hAnsi="Times New Roman"/>
+          <w:sz w:val="24"/>
+          <w:szCs w:val="24"/>
+        </w:rPr>
+        <w:t>v</w:t>
       </w:r>
       <w:proofErr w:type="spellEnd"/>
-      <w:proofErr w:type="gramStart"/>
-      <w:r>
-        <w:rPr>
-          <w:rFonts w:ascii="Times New Roman" w:hAnsi="Times New Roman"/>
-          <w:sz w:val="24"/>
-          <w:szCs w:val="24"/>
-        </w:rPr>
-        <w:t>..</w:t>
-      </w:r>
-      <w:proofErr w:type="gramEnd"/>
-      <w:r>
-        <w:rPr>
-          <w:rFonts w:ascii="Times New Roman" w:hAnsi="Times New Roman"/>
-          <w:sz w:val="24"/>
-          <w:szCs w:val="24"/>
-        </w:rPr>
-        <w:t>v file</w:t>
+      <w:r>
+        <w:rPr>
+          <w:rFonts w:ascii="Times New Roman" w:hAnsi="Times New Roman"/>
+          <w:sz w:val="24"/>
+          <w:szCs w:val="24"/>
+        </w:rPr>
+        <w:t xml:space="preserve"> file</w:t>
       </w:r>
     </w:p>
     <w:p>
@@ -2591,7 +2585,7 @@
         <mc:AlternateContent>
           <mc:Choice Requires="wps">
             <w:drawing>
-              <wp:anchor distT="0" distB="0" distL="114300" distR="114300" simplePos="0" relativeHeight="251662336" behindDoc="0" locked="0" layoutInCell="1" allowOverlap="1" wp14:anchorId="6D80B9B3" wp14:editId="7E61072D">
+              <wp:anchor distT="0" distB="0" distL="114300" distR="114300" simplePos="0" relativeHeight="251662336" behindDoc="0" locked="0" layoutInCell="1" allowOverlap="1" wp14:anchorId="34C4890A" wp14:editId="72CA0479">
                 <wp:simplePos x="0" y="0"/>
                 <wp:positionH relativeFrom="column">
                   <wp:posOffset>3695699</wp:posOffset>
@@ -2673,7 +2667,7 @@
         <mc:AlternateContent>
           <mc:Choice Requires="wps">
             <w:drawing>
-              <wp:anchor distT="0" distB="0" distL="114300" distR="114300" simplePos="0" relativeHeight="251659264" behindDoc="0" locked="0" layoutInCell="1" allowOverlap="1">
+              <wp:anchor distT="0" distB="0" distL="114300" distR="114300" simplePos="0" relativeHeight="251659264" behindDoc="0" locked="0" layoutInCell="1" allowOverlap="1" wp14:anchorId="4B1A7D82" wp14:editId="524DBF43">
                 <wp:simplePos x="0" y="0"/>
                 <wp:positionH relativeFrom="column">
                   <wp:posOffset>1066801</wp:posOffset>
@@ -2769,7 +2763,7 @@
         <mc:AlternateContent>
           <mc:Choice Requires="wps">
             <w:drawing>
-              <wp:anchor distT="0" distB="0" distL="114300" distR="114300" simplePos="0" relativeHeight="251660288" behindDoc="0" locked="0" layoutInCell="1" allowOverlap="1">
+              <wp:anchor distT="0" distB="0" distL="114300" distR="114300" simplePos="0" relativeHeight="251660288" behindDoc="0" locked="0" layoutInCell="1" allowOverlap="1" wp14:anchorId="0BAF61C8" wp14:editId="6246F378">
                 <wp:simplePos x="0" y="0"/>
                 <wp:positionH relativeFrom="column">
                   <wp:posOffset>3762375</wp:posOffset>
@@ -2852,7 +2846,7 @@
           <w:szCs w:val="24"/>
         </w:rPr>
         <w:drawing>
-          <wp:inline distT="0" distB="0" distL="0" distR="0">
+          <wp:inline distT="0" distB="0" distL="0" distR="0" wp14:anchorId="56F73D2D" wp14:editId="65F2C77B">
             <wp:extent cx="5504815" cy="2390775"/>
             <wp:effectExtent l="0" t="0" r="635" b="9525"/>
             <wp:docPr id="3" name="Picture 3"/>
@@ -2936,7 +2930,7 @@
           <w:szCs w:val="24"/>
         </w:rPr>
         <w:drawing>
-          <wp:inline distT="0" distB="0" distL="0" distR="0">
+          <wp:inline distT="0" distB="0" distL="0" distR="0" wp14:anchorId="2DDB953F" wp14:editId="5BF96A60">
             <wp:extent cx="3238500" cy="990600"/>
             <wp:effectExtent l="0" t="0" r="0" b="0"/>
             <wp:docPr id="8" name="Picture 8"/>
@@ -3004,7 +2998,7 @@
         <mc:AlternateContent>
           <mc:Choice Requires="wps">
             <w:drawing>
-              <wp:anchor distT="0" distB="0" distL="114300" distR="114300" simplePos="0" relativeHeight="251664384" behindDoc="0" locked="0" layoutInCell="1" allowOverlap="1" wp14:anchorId="2195D67C" wp14:editId="0C522386">
+              <wp:anchor distT="0" distB="0" distL="114300" distR="114300" simplePos="0" relativeHeight="251664384" behindDoc="0" locked="0" layoutInCell="1" allowOverlap="1" wp14:anchorId="0A72D293" wp14:editId="720501E1">
                 <wp:simplePos x="0" y="0"/>
                 <wp:positionH relativeFrom="column">
                   <wp:posOffset>581025</wp:posOffset>
@@ -3112,7 +3106,7 @@
           <w:szCs w:val="24"/>
         </w:rPr>
         <w:drawing>
-          <wp:inline distT="0" distB="0" distL="0" distR="0">
+          <wp:inline distT="0" distB="0" distL="0" distR="0" wp14:anchorId="45260295" wp14:editId="5E3DF30E">
             <wp:extent cx="247650" cy="228600"/>
             <wp:effectExtent l="0" t="0" r="0" b="0"/>
             <wp:docPr id="12" name="Picture 12"/>
@@ -3176,7 +3170,7 @@
           <w:szCs w:val="24"/>
         </w:rPr>
         <w:drawing>
-          <wp:inline distT="0" distB="0" distL="0" distR="0">
+          <wp:inline distT="0" distB="0" distL="0" distR="0" wp14:anchorId="09A253A1" wp14:editId="336EFE69">
             <wp:extent cx="285750" cy="257175"/>
             <wp:effectExtent l="0" t="0" r="0" b="9525"/>
             <wp:docPr id="11" name="Picture 11"/>
@@ -3250,7 +3244,7 @@
           <w:szCs w:val="24"/>
         </w:rPr>
         <w:drawing>
-          <wp:inline distT="0" distB="0" distL="0" distR="0">
+          <wp:inline distT="0" distB="0" distL="0" distR="0" wp14:anchorId="4422E174" wp14:editId="092FFAC8">
             <wp:extent cx="5553075" cy="1552575"/>
             <wp:effectExtent l="0" t="0" r="9525" b="9525"/>
             <wp:docPr id="9" name="Picture 9"/>
@@ -3333,13 +3327,14 @@
       <w:pPr>
         <w:ind w:hanging="720"/>
       </w:pPr>
+      <w:bookmarkStart w:id="0" w:name="_GoBack"/>
       <w:r>
         <w:rPr>
           <w:noProof/>
         </w:rPr>
         <w:lastRenderedPageBreak/>
         <w:drawing>
-          <wp:inline distT="0" distB="0" distL="0" distR="0">
+          <wp:inline distT="0" distB="0" distL="0" distR="0" wp14:anchorId="10B483C1" wp14:editId="782F4652">
             <wp:extent cx="6972300" cy="2333625"/>
             <wp:effectExtent l="0" t="0" r="0" b="9525"/>
             <wp:docPr id="14" name="Picture 14"/>
@@ -3387,6 +3382,7 @@
           </wp:inline>
         </w:drawing>
       </w:r>
+      <w:bookmarkEnd w:id="0"/>
     </w:p>
     <w:sectPr>
       <w:headerReference w:type="default" r:id="rId14"/>
@@ -3401,7 +3397,7 @@
 </file>
 
 <file path=word/endnotes.xml><?xml version="1.0" encoding="utf-8"?>
-<w:endnotes xmlns:wpc="http://schemas.microsoft.com/office/word/2010/wordprocessingCanvas" xmlns:cx="http://schemas.microsoft.com/office/drawing/2014/chartex" xmlns:cx1="http://schemas.microsoft.com/office/drawing/2015/9/8/chartex" xmlns:mc="http://schemas.openxmlformats.org/markup-compatibility/2006" xmlns:o="urn:schemas-microsoft-com:office:office" xmlns:r="http://schemas.openxmlformats.org/officeDocument/2006/relationships" xmlns:m="http://schemas.openxmlformats.org/officeDocument/2006/math" xmlns:v="urn:schemas-microsoft-com:vml" xmlns:wp14="http://schemas.microsoft.com/office/word/2010/wordprocessingDrawing" xmlns:wp="http://schemas.openxmlformats.org/drawingml/2006/wordprocessingDrawing" xmlns:w10="urn:schemas-microsoft-com:office:word" xmlns:w="http://schemas.openxmlformats.org/wordprocessingml/2006/main" xmlns:w14="http://schemas.microsoft.com/office/word/2010/wordml" xmlns:w15="http://schemas.microsoft.com/office/word/2012/wordml" xmlns:w16se="http://schemas.microsoft.com/office/word/2015/wordml/symex" xmlns:wpg="http://schemas.microsoft.com/office/word/2010/wordprocessingGroup" xmlns:wpi="http://schemas.microsoft.com/office/word/2010/wordprocessingInk" xmlns:wne="http://schemas.microsoft.com/office/word/2006/wordml" xmlns:wps="http://schemas.microsoft.com/office/word/2010/wordprocessingShape" mc:Ignorable="w14 w15 w16se wp14">
+<w:endnotes xmlns:wpc="http://schemas.microsoft.com/office/word/2010/wordprocessingCanvas" xmlns:cx="http://schemas.microsoft.com/office/drawing/2014/chartex" xmlns:cx1="http://schemas.microsoft.com/office/drawing/2015/9/8/chartex" xmlns:cx2="http://schemas.microsoft.com/office/drawing/2015/10/21/chartex" xmlns:cx3="http://schemas.microsoft.com/office/drawing/2016/5/9/chartex" xmlns:cx4="http://schemas.microsoft.com/office/drawing/2016/5/10/chartex" xmlns:cx5="http://schemas.microsoft.com/office/drawing/2016/5/11/chartex" xmlns:cx6="http://schemas.microsoft.com/office/drawing/2016/5/12/chartex" xmlns:cx7="http://schemas.microsoft.com/office/drawing/2016/5/13/chartex" xmlns:cx8="http://schemas.microsoft.com/office/drawing/2016/5/14/chartex" xmlns:mc="http://schemas.openxmlformats.org/markup-compatibility/2006" xmlns:aink="http://schemas.microsoft.com/office/drawing/2016/ink" xmlns:am3d="http://schemas.microsoft.com/office/drawing/2017/model3d" xmlns:o="urn:schemas-microsoft-com:office:office" xmlns:r="http://schemas.openxmlformats.org/officeDocument/2006/relationships" xmlns:m="http://schemas.openxmlformats.org/officeDocument/2006/math" xmlns:v="urn:schemas-microsoft-com:vml" xmlns:wp14="http://schemas.microsoft.com/office/word/2010/wordprocessingDrawing" xmlns:wp="http://schemas.openxmlformats.org/drawingml/2006/wordprocessingDrawing" xmlns:w10="urn:schemas-microsoft-com:office:word" xmlns:w="http://schemas.openxmlformats.org/wordprocessingml/2006/main" xmlns:w14="http://schemas.microsoft.com/office/word/2010/wordml" xmlns:w15="http://schemas.microsoft.com/office/word/2012/wordml" xmlns:w16cid="http://schemas.microsoft.com/office/word/2016/wordml/cid" xmlns:w16se="http://schemas.microsoft.com/office/word/2015/wordml/symex" xmlns:wpg="http://schemas.microsoft.com/office/word/2010/wordprocessingGroup" xmlns:wpi="http://schemas.microsoft.com/office/word/2010/wordprocessingInk" xmlns:wne="http://schemas.microsoft.com/office/word/2006/wordml" xmlns:wps="http://schemas.microsoft.com/office/word/2010/wordprocessingShape" mc:Ignorable="w14 w15 w16se w16cid wp14">
   <w:endnote w:type="separator" w:id="-1">
     <w:p>
       <w:r>
@@ -3420,7 +3416,7 @@
 </file>
 
 <file path=word/footer1.xml><?xml version="1.0" encoding="utf-8"?>
-<w:ftr xmlns:wpc="http://schemas.microsoft.com/office/word/2010/wordprocessingCanvas" xmlns:cx="http://schemas.microsoft.com/office/drawing/2014/chartex" xmlns:cx1="http://schemas.microsoft.com/office/drawing/2015/9/8/chartex" xmlns:mc="http://schemas.openxmlformats.org/markup-compatibility/2006" xmlns:o="urn:schemas-microsoft-com:office:office" xmlns:r="http://schemas.openxmlformats.org/officeDocument/2006/relationships" xmlns:m="http://schemas.openxmlformats.org/officeDocument/2006/math" xmlns:v="urn:schemas-microsoft-com:vml" xmlns:wp14="http://schemas.microsoft.com/office/word/2010/wordprocessingDrawing" xmlns:wp="http://schemas.openxmlformats.org/drawingml/2006/wordprocessingDrawing" xmlns:w10="urn:schemas-microsoft-com:office:word" xmlns:w="http://schemas.openxmlformats.org/wordprocessingml/2006/main" xmlns:w14="http://schemas.microsoft.com/office/word/2010/wordml" xmlns:w15="http://schemas.microsoft.com/office/word/2012/wordml" xmlns:w16se="http://schemas.microsoft.com/office/word/2015/wordml/symex" xmlns:wpg="http://schemas.microsoft.com/office/word/2010/wordprocessingGroup" xmlns:wpi="http://schemas.microsoft.com/office/word/2010/wordprocessingInk" xmlns:wne="http://schemas.microsoft.com/office/word/2006/wordml" xmlns:wps="http://schemas.microsoft.com/office/word/2010/wordprocessingShape" mc:Ignorable="w14 w15 w16se wp14">
+<w:ftr xmlns:wpc="http://schemas.microsoft.com/office/word/2010/wordprocessingCanvas" xmlns:cx="http://schemas.microsoft.com/office/drawing/2014/chartex" xmlns:cx1="http://schemas.microsoft.com/office/drawing/2015/9/8/chartex" xmlns:cx2="http://schemas.microsoft.com/office/drawing/2015/10/21/chartex" xmlns:cx3="http://schemas.microsoft.com/office/drawing/2016/5/9/chartex" xmlns:cx4="http://schemas.microsoft.com/office/drawing/2016/5/10/chartex" xmlns:cx5="http://schemas.microsoft.com/office/drawing/2016/5/11/chartex" xmlns:cx6="http://schemas.microsoft.com/office/drawing/2016/5/12/chartex" xmlns:cx7="http://schemas.microsoft.com/office/drawing/2016/5/13/chartex" xmlns:cx8="http://schemas.microsoft.com/office/drawing/2016/5/14/chartex" xmlns:mc="http://schemas.openxmlformats.org/markup-compatibility/2006" xmlns:aink="http://schemas.microsoft.com/office/drawing/2016/ink" xmlns:am3d="http://schemas.microsoft.com/office/drawing/2017/model3d" xmlns:o="urn:schemas-microsoft-com:office:office" xmlns:r="http://schemas.openxmlformats.org/officeDocument/2006/relationships" xmlns:m="http://schemas.openxmlformats.org/officeDocument/2006/math" xmlns:v="urn:schemas-microsoft-com:vml" xmlns:wp14="http://schemas.microsoft.com/office/word/2010/wordprocessingDrawing" xmlns:wp="http://schemas.openxmlformats.org/drawingml/2006/wordprocessingDrawing" xmlns:w10="urn:schemas-microsoft-com:office:word" xmlns:w="http://schemas.openxmlformats.org/wordprocessingml/2006/main" xmlns:w14="http://schemas.microsoft.com/office/word/2010/wordml" xmlns:w15="http://schemas.microsoft.com/office/word/2012/wordml" xmlns:w16cid="http://schemas.microsoft.com/office/word/2016/wordml/cid" xmlns:w16se="http://schemas.microsoft.com/office/word/2015/wordml/symex" xmlns:wpg="http://schemas.microsoft.com/office/word/2010/wordprocessingGroup" xmlns:wpi="http://schemas.microsoft.com/office/word/2010/wordprocessingInk" xmlns:wne="http://schemas.microsoft.com/office/word/2006/wordml" xmlns:wps="http://schemas.microsoft.com/office/word/2010/wordprocessingShape" mc:Ignorable="w14 w15 w16se w16cid wp14">
   <w:p>
     <w:pPr>
       <w:pStyle w:val="Footer"/>
@@ -3465,7 +3461,7 @@
 </file>
 
 <file path=word/footnotes.xml><?xml version="1.0" encoding="utf-8"?>
-<w:footnotes xmlns:wpc="http://schemas.microsoft.com/office/word/2010/wordprocessingCanvas" xmlns:cx="http://schemas.microsoft.com/office/drawing/2014/chartex" xmlns:cx1="http://schemas.microsoft.com/office/drawing/2015/9/8/chartex" xmlns:mc="http://schemas.openxmlformats.org/markup-compatibility/2006" xmlns:o="urn:schemas-microsoft-com:office:office" xmlns:r="http://schemas.openxmlformats.org/officeDocument/2006/relationships" xmlns:m="http://schemas.openxmlformats.org/officeDocument/2006/math" xmlns:v="urn:schemas-microsoft-com:vml" xmlns:wp14="http://schemas.microsoft.com/office/word/2010/wordprocessingDrawing" xmlns:wp="http://schemas.openxmlformats.org/drawingml/2006/wordprocessingDrawing" xmlns:w10="urn:schemas-microsoft-com:office:word" xmlns:w="http://schemas.openxmlformats.org/wordprocessingml/2006/main" xmlns:w14="http://schemas.microsoft.com/office/word/2010/wordml" xmlns:w15="http://schemas.microsoft.com/office/word/2012/wordml" xmlns:w16se="http://schemas.microsoft.com/office/word/2015/wordml/symex" xmlns:wpg="http://schemas.microsoft.com/office/word/2010/wordprocessingGroup" xmlns:wpi="http://schemas.microsoft.com/office/word/2010/wordprocessingInk" xmlns:wne="http://schemas.microsoft.com/office/word/2006/wordml" xmlns:wps="http://schemas.microsoft.com/office/word/2010/wordprocessingShape" mc:Ignorable="w14 w15 w16se wp14">
+<w:footnotes xmlns:wpc="http://schemas.microsoft.com/office/word/2010/wordprocessingCanvas" xmlns:cx="http://schemas.microsoft.com/office/drawing/2014/chartex" xmlns:cx1="http://schemas.microsoft.com/office/drawing/2015/9/8/chartex" xmlns:cx2="http://schemas.microsoft.com/office/drawing/2015/10/21/chartex" xmlns:cx3="http://schemas.microsoft.com/office/drawing/2016/5/9/chartex" xmlns:cx4="http://schemas.microsoft.com/office/drawing/2016/5/10/chartex" xmlns:cx5="http://schemas.microsoft.com/office/drawing/2016/5/11/chartex" xmlns:cx6="http://schemas.microsoft.com/office/drawing/2016/5/12/chartex" xmlns:cx7="http://schemas.microsoft.com/office/drawing/2016/5/13/chartex" xmlns:cx8="http://schemas.microsoft.com/office/drawing/2016/5/14/chartex" xmlns:mc="http://schemas.openxmlformats.org/markup-compatibility/2006" xmlns:aink="http://schemas.microsoft.com/office/drawing/2016/ink" xmlns:am3d="http://schemas.microsoft.com/office/drawing/2017/model3d" xmlns:o="urn:schemas-microsoft-com:office:office" xmlns:r="http://schemas.openxmlformats.org/officeDocument/2006/relationships" xmlns:m="http://schemas.openxmlformats.org/officeDocument/2006/math" xmlns:v="urn:schemas-microsoft-com:vml" xmlns:wp14="http://schemas.microsoft.com/office/word/2010/wordprocessingDrawing" xmlns:wp="http://schemas.openxmlformats.org/drawingml/2006/wordprocessingDrawing" xmlns:w10="urn:schemas-microsoft-com:office:word" xmlns:w="http://schemas.openxmlformats.org/wordprocessingml/2006/main" xmlns:w14="http://schemas.microsoft.com/office/word/2010/wordml" xmlns:w15="http://schemas.microsoft.com/office/word/2012/wordml" xmlns:w16cid="http://schemas.microsoft.com/office/word/2016/wordml/cid" xmlns:w16se="http://schemas.microsoft.com/office/word/2015/wordml/symex" xmlns:wpg="http://schemas.microsoft.com/office/word/2010/wordprocessingGroup" xmlns:wpi="http://schemas.microsoft.com/office/word/2010/wordprocessingInk" xmlns:wne="http://schemas.microsoft.com/office/word/2006/wordml" xmlns:wps="http://schemas.microsoft.com/office/word/2010/wordprocessingShape" mc:Ignorable="w14 w15 w16se w16cid wp14">
   <w:footnote w:type="separator" w:id="-1">
     <w:p>
       <w:r>
@@ -3484,7 +3480,7 @@
 </file>
 
 <file path=word/header1.xml><?xml version="1.0" encoding="utf-8"?>
-<w:hdr xmlns:wpc="http://schemas.microsoft.com/office/word/2010/wordprocessingCanvas" xmlns:cx="http://schemas.microsoft.com/office/drawing/2014/chartex" xmlns:cx1="http://schemas.microsoft.com/office/drawing/2015/9/8/chartex" xmlns:mc="http://schemas.openxmlformats.org/markup-compatibility/2006" xmlns:o="urn:schemas-microsoft-com:office:office" xmlns:r="http://schemas.openxmlformats.org/officeDocument/2006/relationships" xmlns:m="http://schemas.openxmlformats.org/officeDocument/2006/math" xmlns:v="urn:schemas-microsoft-com:vml" xmlns:wp14="http://schemas.microsoft.com/office/word/2010/wordprocessingDrawing" xmlns:wp="http://schemas.openxmlformats.org/drawingml/2006/wordprocessingDrawing" xmlns:w10="urn:schemas-microsoft-com:office:word" xmlns:w="http://schemas.openxmlformats.org/wordprocessingml/2006/main" xmlns:w14="http://schemas.microsoft.com/office/word/2010/wordml" xmlns:w15="http://schemas.microsoft.com/office/word/2012/wordml" xmlns:w16se="http://schemas.microsoft.com/office/word/2015/wordml/symex" xmlns:wpg="http://schemas.microsoft.com/office/word/2010/wordprocessingGroup" xmlns:wpi="http://schemas.microsoft.com/office/word/2010/wordprocessingInk" xmlns:wne="http://schemas.microsoft.com/office/word/2006/wordml" xmlns:wps="http://schemas.microsoft.com/office/word/2010/wordprocessingShape" mc:Ignorable="w14 w15 w16se wp14">
+<w:hdr xmlns:wpc="http://schemas.microsoft.com/office/word/2010/wordprocessingCanvas" xmlns:cx="http://schemas.microsoft.com/office/drawing/2014/chartex" xmlns:cx1="http://schemas.microsoft.com/office/drawing/2015/9/8/chartex" xmlns:cx2="http://schemas.microsoft.com/office/drawing/2015/10/21/chartex" xmlns:cx3="http://schemas.microsoft.com/office/drawing/2016/5/9/chartex" xmlns:cx4="http://schemas.microsoft.com/office/drawing/2016/5/10/chartex" xmlns:cx5="http://schemas.microsoft.com/office/drawing/2016/5/11/chartex" xmlns:cx6="http://schemas.microsoft.com/office/drawing/2016/5/12/chartex" xmlns:cx7="http://schemas.microsoft.com/office/drawing/2016/5/13/chartex" xmlns:cx8="http://schemas.microsoft.com/office/drawing/2016/5/14/chartex" xmlns:mc="http://schemas.openxmlformats.org/markup-compatibility/2006" xmlns:aink="http://schemas.microsoft.com/office/drawing/2016/ink" xmlns:am3d="http://schemas.microsoft.com/office/drawing/2017/model3d" xmlns:o="urn:schemas-microsoft-com:office:office" xmlns:r="http://schemas.openxmlformats.org/officeDocument/2006/relationships" xmlns:m="http://schemas.openxmlformats.org/officeDocument/2006/math" xmlns:v="urn:schemas-microsoft-com:vml" xmlns:wp14="http://schemas.microsoft.com/office/word/2010/wordprocessingDrawing" xmlns:wp="http://schemas.openxmlformats.org/drawingml/2006/wordprocessingDrawing" xmlns:w10="urn:schemas-microsoft-com:office:word" xmlns:w="http://schemas.openxmlformats.org/wordprocessingml/2006/main" xmlns:w14="http://schemas.microsoft.com/office/word/2010/wordml" xmlns:w15="http://schemas.microsoft.com/office/word/2012/wordml" xmlns:w16cid="http://schemas.microsoft.com/office/word/2016/wordml/cid" xmlns:w16se="http://schemas.microsoft.com/office/word/2015/wordml/symex" xmlns:wpg="http://schemas.microsoft.com/office/word/2010/wordprocessingGroup" xmlns:wpi="http://schemas.microsoft.com/office/word/2010/wordprocessingInk" xmlns:wne="http://schemas.microsoft.com/office/word/2006/wordml" xmlns:wps="http://schemas.microsoft.com/office/word/2010/wordprocessingShape" mc:Ignorable="w14 w15 w16se w16cid wp14">
   <w:p>
     <w:pPr>
       <w:jc w:val="right"/>
@@ -3540,7 +3536,7 @@
 </file>
 
 <file path=word/numbering.xml><?xml version="1.0" encoding="utf-8"?>
-<w:numbering xmlns:wpc="http://schemas.microsoft.com/office/word/2010/wordprocessingCanvas" xmlns:cx="http://schemas.microsoft.com/office/drawing/2014/chartex" xmlns:cx1="http://schemas.microsoft.com/office/drawing/2015/9/8/chartex" xmlns:mc="http://schemas.openxmlformats.org/markup-compatibility/2006" xmlns:o="urn:schemas-microsoft-com:office:office" xmlns:r="http://schemas.openxmlformats.org/officeDocument/2006/relationships" xmlns:m="http://schemas.openxmlformats.org/officeDocument/2006/math" xmlns:v="urn:schemas-microsoft-com:vml" xmlns:wp14="http://schemas.microsoft.com/office/word/2010/wordprocessingDrawing" xmlns:wp="http://schemas.openxmlformats.org/drawingml/2006/wordprocessingDrawing" xmlns:w10="urn:schemas-microsoft-com:office:word" xmlns:w="http://schemas.openxmlformats.org/wordprocessingml/2006/main" xmlns:w14="http://schemas.microsoft.com/office/word/2010/wordml" xmlns:w15="http://schemas.microsoft.com/office/word/2012/wordml" xmlns:w16se="http://schemas.microsoft.com/office/word/2015/wordml/symex" xmlns:wpg="http://schemas.microsoft.com/office/word/2010/wordprocessingGroup" xmlns:wpi="http://schemas.microsoft.com/office/word/2010/wordprocessingInk" xmlns:wne="http://schemas.microsoft.com/office/word/2006/wordml" xmlns:wps="http://schemas.microsoft.com/office/word/2010/wordprocessingShape" mc:Ignorable="w14 w15 w16se wp14">
+<w:numbering xmlns:wpc="http://schemas.microsoft.com/office/word/2010/wordprocessingCanvas" xmlns:cx="http://schemas.microsoft.com/office/drawing/2014/chartex" xmlns:cx1="http://schemas.microsoft.com/office/drawing/2015/9/8/chartex" xmlns:cx2="http://schemas.microsoft.com/office/drawing/2015/10/21/chartex" xmlns:cx3="http://schemas.microsoft.com/office/drawing/2016/5/9/chartex" xmlns:cx4="http://schemas.microsoft.com/office/drawing/2016/5/10/chartex" xmlns:cx5="http://schemas.microsoft.com/office/drawing/2016/5/11/chartex" xmlns:cx6="http://schemas.microsoft.com/office/drawing/2016/5/12/chartex" xmlns:cx7="http://schemas.microsoft.com/office/drawing/2016/5/13/chartex" xmlns:cx8="http://schemas.microsoft.com/office/drawing/2016/5/14/chartex" xmlns:mc="http://schemas.openxmlformats.org/markup-compatibility/2006" xmlns:aink="http://schemas.microsoft.com/office/drawing/2016/ink" xmlns:am3d="http://schemas.microsoft.com/office/drawing/2017/model3d" xmlns:o="urn:schemas-microsoft-com:office:office" xmlns:r="http://schemas.openxmlformats.org/officeDocument/2006/relationships" xmlns:m="http://schemas.openxmlformats.org/officeDocument/2006/math" xmlns:v="urn:schemas-microsoft-com:vml" xmlns:wp14="http://schemas.microsoft.com/office/word/2010/wordprocessingDrawing" xmlns:wp="http://schemas.openxmlformats.org/drawingml/2006/wordprocessingDrawing" xmlns:w10="urn:schemas-microsoft-com:office:word" xmlns:w="http://schemas.openxmlformats.org/wordprocessingml/2006/main" xmlns:w14="http://schemas.microsoft.com/office/word/2010/wordml" xmlns:w15="http://schemas.microsoft.com/office/word/2012/wordml" xmlns:w16cid="http://schemas.microsoft.com/office/word/2016/wordml/cid" xmlns:w16se="http://schemas.microsoft.com/office/word/2015/wordml/symex" xmlns:wpg="http://schemas.microsoft.com/office/word/2010/wordprocessingGroup" xmlns:wpi="http://schemas.microsoft.com/office/word/2010/wordprocessingInk" xmlns:wne="http://schemas.microsoft.com/office/word/2006/wordml" xmlns:wps="http://schemas.microsoft.com/office/word/2010/wordprocessingShape" mc:Ignorable="w14 w15 w16se w16cid wp14">
   <w:abstractNum w:abstractNumId="0" w15:restartNumberingAfterBreak="0">
     <w:nsid w:val="01072374"/>
     <w:multiLevelType w:val="hybridMultilevel"/>
@@ -5341,7 +5337,7 @@
 </file>
 
 <file path=word/styles.xml><?xml version="1.0" encoding="utf-8"?>
-<w:styles xmlns:mc="http://schemas.openxmlformats.org/markup-compatibility/2006" xmlns:r="http://schemas.openxmlformats.org/officeDocument/2006/relationships" xmlns:w="http://schemas.openxmlformats.org/wordprocessingml/2006/main" xmlns:w14="http://schemas.microsoft.com/office/word/2010/wordml" xmlns:w15="http://schemas.microsoft.com/office/word/2012/wordml" xmlns:w16se="http://schemas.microsoft.com/office/word/2015/wordml/symex" mc:Ignorable="w14 w15 w16se">
+<w:styles xmlns:mc="http://schemas.openxmlformats.org/markup-compatibility/2006" xmlns:r="http://schemas.openxmlformats.org/officeDocument/2006/relationships" xmlns:w="http://schemas.openxmlformats.org/wordprocessingml/2006/main" xmlns:w14="http://schemas.microsoft.com/office/word/2010/wordml" xmlns:w15="http://schemas.microsoft.com/office/word/2012/wordml" xmlns:w16cid="http://schemas.microsoft.com/office/word/2016/wordml/cid" xmlns:w16se="http://schemas.microsoft.com/office/word/2015/wordml/symex" mc:Ignorable="w14 w15 w16se w16cid">
   <w:docDefaults>
     <w:rPrDefault>
       <w:rPr>
@@ -5357,7 +5353,7 @@
       </w:pPr>
     </w:pPrDefault>
   </w:docDefaults>
-  <w:latentStyles w:defLockedState="0" w:defUIPriority="99" w:defSemiHidden="0" w:defUnhideWhenUsed="0" w:defQFormat="0" w:count="371">
+  <w:latentStyles w:defLockedState="0" w:defUIPriority="99" w:defSemiHidden="0" w:defUnhideWhenUsed="0" w:defQFormat="0" w:count="375">
     <w:lsdException w:name="Normal" w:uiPriority="0" w:qFormat="1"/>
     <w:lsdException w:name="heading 1" w:uiPriority="9" w:qFormat="1"/>
     <w:lsdException w:name="heading 2" w:semiHidden="1" w:uiPriority="9" w:unhideWhenUsed="1" w:qFormat="1"/>
@@ -5463,7 +5459,6 @@
     <w:lsdException w:name="HTML Sample" w:semiHidden="1" w:unhideWhenUsed="1"/>
     <w:lsdException w:name="HTML Typewriter" w:semiHidden="1" w:unhideWhenUsed="1"/>
     <w:lsdException w:name="HTML Variable" w:semiHidden="1" w:unhideWhenUsed="1"/>
-    <w:lsdException w:name="Normal Table" w:semiHidden="1" w:unhideWhenUsed="1"/>
     <w:lsdException w:name="annotation subject" w:semiHidden="1" w:unhideWhenUsed="1"/>
     <w:lsdException w:name="No List" w:semiHidden="1" w:unhideWhenUsed="1"/>
     <w:lsdException w:name="Outline List 1" w:semiHidden="1" w:unhideWhenUsed="1"/>
@@ -5507,10 +5502,8 @@
     <w:lsdException w:name="Table Elegant" w:semiHidden="1" w:unhideWhenUsed="1"/>
     <w:lsdException w:name="Table Professional" w:semiHidden="1" w:unhideWhenUsed="1"/>
     <w:lsdException w:name="Table Subtle 1" w:semiHidden="1" w:unhideWhenUsed="1"/>
-    <w:lsdException w:name="Table Subtle 2" w:semiHidden="1" w:unhideWhenUsed="1"/>
     <w:lsdException w:name="Table Web 1" w:semiHidden="1" w:unhideWhenUsed="1"/>
     <w:lsdException w:name="Table Web 2" w:semiHidden="1" w:unhideWhenUsed="1"/>
-    <w:lsdException w:name="Table Web 3" w:semiHidden="1" w:unhideWhenUsed="1"/>
     <w:lsdException w:name="Balloon Text" w:semiHidden="1" w:unhideWhenUsed="1"/>
     <w:lsdException w:name="Table Grid" w:uiPriority="39"/>
     <w:lsdException w:name="Table Theme" w:semiHidden="1" w:unhideWhenUsed="1"/>
@@ -5729,6 +5722,10 @@
     <w:lsdException w:name="List Table 5 Dark Accent 6" w:uiPriority="50"/>
     <w:lsdException w:name="List Table 6 Colorful Accent 6" w:uiPriority="51"/>
     <w:lsdException w:name="List Table 7 Colorful Accent 6" w:uiPriority="52"/>
+    <w:lsdException w:name="Mention" w:semiHidden="1" w:unhideWhenUsed="1"/>
+    <w:lsdException w:name="Smart Hyperlink" w:semiHidden="1" w:unhideWhenUsed="1"/>
+    <w:lsdException w:name="Hashtag" w:semiHidden="1" w:unhideWhenUsed="1"/>
+    <w:lsdException w:name="Unresolved Mention" w:semiHidden="1" w:unhideWhenUsed="1"/>
   </w:latentStyles>
   <w:style w:type="paragraph" w:default="1" w:styleId="Normal">
     <w:name w:val="Normal"/>

</xml_diff>